<commit_message>
Added description for Max's mockup
</commit_message>
<xml_diff>
--- a/Project Milestone 2 Draft Main Copy.docx
+++ b/Project Milestone 2 Draft Main Copy.docx
@@ -91,12 +91,21 @@
           <w:szCs w:val="28"/>
         </w:rPr>
       </w:pPr>
+      <w:proofErr w:type="spellStart"/>
       <w:r>
         <w:rPr>
           <w:sz w:val="28"/>
           <w:szCs w:val="28"/>
         </w:rPr>
-        <w:t>Jinghao Liu, Marwan Lloyd, Skylar Shafer, Max Zou</w:t>
+        <w:t>Jinghao</w:t>
+      </w:r>
+      <w:proofErr w:type="spellEnd"/>
+      <w:r>
+        <w:rPr>
+          <w:sz w:val="28"/>
+          <w:szCs w:val="28"/>
+        </w:rPr>
+        <w:t xml:space="preserve"> Liu, Marwan Lloyd, Skylar Shafer, Max Zou</w:t>
       </w:r>
     </w:p>
     <w:p/>
@@ -141,7 +150,21 @@
         <w:rPr>
           <w:rFonts w:ascii="Times New Roman" w:hAnsi="Times New Roman" w:cs="Times New Roman"/>
         </w:rPr>
-        <w:t xml:space="preserve">We approached this problem in a number of interesting ways that we felt offered different utility to the user. </w:t>
+        <w:t xml:space="preserve">We approached this problem in </w:t>
+      </w:r>
+      <w:proofErr w:type="gramStart"/>
+      <w:r>
+        <w:rPr>
+          <w:rFonts w:ascii="Times New Roman" w:hAnsi="Times New Roman" w:cs="Times New Roman"/>
+        </w:rPr>
+        <w:t>a number of</w:t>
+      </w:r>
+      <w:proofErr w:type="gramEnd"/>
+      <w:r>
+        <w:rPr>
+          <w:rFonts w:ascii="Times New Roman" w:hAnsi="Times New Roman" w:cs="Times New Roman"/>
+        </w:rPr>
+        <w:t xml:space="preserve"> interesting ways that we felt offered different utility to the user. </w:t>
       </w:r>
       <w:r>
         <w:rPr>
@@ -165,7 +188,21 @@
         <w:rPr>
           <w:rFonts w:ascii="Times New Roman" w:hAnsi="Times New Roman" w:cs="Times New Roman"/>
         </w:rPr>
-        <w:t>. We believe this functionality will be good for making our product broadly useful to sports analysts, especially when included with a number of other dynamic query features that are showcased in our other prototypes</w:t>
+        <w:t xml:space="preserve">. We believe this functionality will be good for making our product broadly useful to sports analysts, especially when included with </w:t>
+      </w:r>
+      <w:proofErr w:type="gramStart"/>
+      <w:r>
+        <w:rPr>
+          <w:rFonts w:ascii="Times New Roman" w:hAnsi="Times New Roman" w:cs="Times New Roman"/>
+        </w:rPr>
+        <w:t>a number of</w:t>
+      </w:r>
+      <w:proofErr w:type="gramEnd"/>
+      <w:r>
+        <w:rPr>
+          <w:rFonts w:ascii="Times New Roman" w:hAnsi="Times New Roman" w:cs="Times New Roman"/>
+        </w:rPr>
+        <w:t xml:space="preserve"> other dynamic query features that are showcased in our other prototypes</w:t>
       </w:r>
       <w:r>
         <w:rPr>
@@ -277,6 +314,21 @@
           <w:rFonts w:ascii="Times New Roman" w:hAnsi="Times New Roman" w:cs="Times New Roman"/>
         </w:rPr>
         <w:t xml:space="preserve"> has an intuitive design that allows the easy creation of subsets of an otherwise large dataset.</w:t>
+      </w:r>
+    </w:p>
+    <w:p>
+      <w:pPr>
+        <w:spacing w:line="480" w:lineRule="auto"/>
+        <w:rPr>
+          <w:rFonts w:ascii="Times New Roman" w:hAnsi="Times New Roman" w:cs="Times New Roman"/>
+        </w:rPr>
+      </w:pPr>
+      <w:r>
+        <w:rPr>
+          <w:rFonts w:ascii="Times New Roman" w:hAnsi="Times New Roman" w:cs="Times New Roman"/>
+        </w:rPr>
+        <w:tab/>
+        <w:t xml:space="preserve">Another visualization approach was also implemented for the Olympics dataset. This visualization is a line graph of age vs. count of athletes, across genders. A slider to select years and a selection box to pick types of sports are also available to query subsets of the data. This view is chosen because the number of athletes is another indication of sport performance. By the nature of Olympics, among all population, only the athletes with top sport performance in their fields are selected to compete. Therefore, a visualization of age vs. count of Olympic athletes helps answer the question of peak performance of age across sports. Gender is also included for comparison of distribution of ages among different genders. </w:t>
       </w:r>
     </w:p>
     <w:p>
@@ -425,20 +477,34 @@
         <w:rPr>
           <w:rFonts w:ascii="Times New Roman" w:hAnsi="Times New Roman" w:cs="Times New Roman"/>
         </w:rPr>
-        <w:t xml:space="preserve"> At this point, we now understand that there are a few major tradeoffs between the functionalities of our potential final product. Firstly, we understand that scope is a large question. Many of these sport datasets are very large, and thus the potential for a large scope is very high. That being said, the final product must be intuitive and must be able to produce quick utility for the user. As in one of our prototypes, the first mentioned, we can create a final product that incorporates changing axes depending on the user’s input. A downside to this is that we must use a graphical style, like a scatterplot, that is useful and makes sense for almost all data categories. Another potential weakness that we must address is in </w:t>
-      </w:r>
-      <w:r>
-        <w:rPr>
-          <w:rFonts w:ascii="Times New Roman" w:hAnsi="Times New Roman" w:cs="Times New Roman"/>
-        </w:rPr>
-        <w:t xml:space="preserve">our searching system, if we are going to give such a large potential set of axes. The UI must promote searching for categories, so that a user can find the category they desire instantly, rather than having to scroll through all 40 or more categories that could be axes for analysis. An upside is that our product </w:t>
+        <w:t xml:space="preserve"> At this point, we now understand that there are a few major tradeoffs between the functionalities of our potential final product. Firstly, we understand that scope is a large question. Many of these sport datasets are very large, and thus the potential for a </w:t>
       </w:r>
       <w:r>
         <w:rPr>
           <w:rFonts w:ascii="Times New Roman" w:hAnsi="Times New Roman" w:cs="Times New Roman"/>
         </w:rPr>
         <w:lastRenderedPageBreak/>
-        <w:t xml:space="preserve">then offers answers to more of the questions are user is likely to have. The opposite of this tradeoff can be seen in the second prototype. Only two graphs and their associated axes are produced, but they are both uniquely designed to be informative on their topic and display their information succinctly. They thus provide less information but the information they do provide is better presented. We believe that a final prototype </w:t>
+        <w:t xml:space="preserve">large scope is very high. </w:t>
+      </w:r>
+      <w:proofErr w:type="gramStart"/>
+      <w:r>
+        <w:rPr>
+          <w:rFonts w:ascii="Times New Roman" w:hAnsi="Times New Roman" w:cs="Times New Roman"/>
+        </w:rPr>
+        <w:t>That being said, the</w:t>
+      </w:r>
+      <w:proofErr w:type="gramEnd"/>
+      <w:r>
+        <w:rPr>
+          <w:rFonts w:ascii="Times New Roman" w:hAnsi="Times New Roman" w:cs="Times New Roman"/>
+        </w:rPr>
+        <w:t xml:space="preserve"> final product must be intuitive and must be able to produce quick utility for the user. As in one of our prototypes, the first mentioned, we can create a final product that incorporates changing axes depending on the user’s input. A downside to this is that we must use a graphical style, like a scatterplot, that is useful and makes sense for almost all data categories. Another potential weakness that we must address is in </w:t>
+      </w:r>
+      <w:r>
+        <w:rPr>
+          <w:rFonts w:ascii="Times New Roman" w:hAnsi="Times New Roman" w:cs="Times New Roman"/>
+        </w:rPr>
+        <w:t xml:space="preserve">our searching system, if we are going to give such a large potential set of axes. The UI must promote searching for categories, so that a user can find the category they desire instantly, rather than having to scroll through all 40 or more categories that could be axes for analysis. An upside is that our product then offers answers to more of the questions are user is likely to have. The opposite of this tradeoff can be seen in the second prototype. Only two graphs and their associated axes are produced, but they are both uniquely designed to be informative on their topic and display their information succinctly. They thus provide less information but the information they do provide is better presented. We believe that a final prototype </w:t>
       </w:r>
       <w:r>
         <w:rPr>
@@ -495,13 +561,48 @@
         <w:rPr>
           <w:rFonts w:ascii="Times New Roman" w:hAnsi="Times New Roman" w:cs="Times New Roman"/>
         </w:rPr>
-        <w:t xml:space="preserve"> have found a number of unique ways of structuring our problem that create value. </w:t>
-      </w:r>
-      <w:r>
-        <w:rPr>
-          <w:rFonts w:ascii="Times New Roman" w:hAnsi="Times New Roman" w:cs="Times New Roman"/>
-        </w:rPr>
-        <w:t>We have looked at the problem in a number of ways and found a middle-ground between models that we believe will provide the most value to the user in an easy-to-understand user interface that is sleek and efficient. Looking forward, although we are not finished yet, we feel that we are on the right path to making a remarkable final project that could be useful for sports analysts and fans alike.</w:t>
+        <w:t xml:space="preserve"> have found </w:t>
+      </w:r>
+      <w:proofErr w:type="gramStart"/>
+      <w:r>
+        <w:rPr>
+          <w:rFonts w:ascii="Times New Roman" w:hAnsi="Times New Roman" w:cs="Times New Roman"/>
+        </w:rPr>
+        <w:t>a number of</w:t>
+      </w:r>
+      <w:proofErr w:type="gramEnd"/>
+      <w:r>
+        <w:rPr>
+          <w:rFonts w:ascii="Times New Roman" w:hAnsi="Times New Roman" w:cs="Times New Roman"/>
+        </w:rPr>
+        <w:t xml:space="preserve"> unique ways of structuring our problem that create value. </w:t>
+      </w:r>
+      <w:r>
+        <w:rPr>
+          <w:rFonts w:ascii="Times New Roman" w:hAnsi="Times New Roman" w:cs="Times New Roman"/>
+        </w:rPr>
+        <w:t xml:space="preserve">We have looked at the problem in </w:t>
+      </w:r>
+      <w:proofErr w:type="gramStart"/>
+      <w:r>
+        <w:rPr>
+          <w:rFonts w:ascii="Times New Roman" w:hAnsi="Times New Roman" w:cs="Times New Roman"/>
+        </w:rPr>
+        <w:t>a number of</w:t>
+      </w:r>
+      <w:proofErr w:type="gramEnd"/>
+      <w:r>
+        <w:rPr>
+          <w:rFonts w:ascii="Times New Roman" w:hAnsi="Times New Roman" w:cs="Times New Roman"/>
+        </w:rPr>
+        <w:t xml:space="preserve"> ways and found a middle-ground between models that we believe will provide the </w:t>
+      </w:r>
+      <w:r>
+        <w:rPr>
+          <w:rFonts w:ascii="Times New Roman" w:hAnsi="Times New Roman" w:cs="Times New Roman"/>
+        </w:rPr>
+        <w:lastRenderedPageBreak/>
+        <w:t>most value to the user in an easy-to-understand user interface that is sleek and efficient. Looking forward, although we are not finished yet, we feel that we are on the right path to making a remarkable final project that could be useful for sports analysts and fans alike.</w:t>
       </w:r>
     </w:p>
     <w:p>

</xml_diff>